<commit_message>
1. Update ATE bin, iperf bin. 2. 3088 bootloader use BUART as CLI input/output, use FUART output USB information. 3. Fix USB upgrade not work on 3088&5088. USB CLK is not enabled. 4. Fix bootloader PIN is not initialized in application mode.
</commit_message>
<xml_diff>
--- a/Platform/MCU/MX1101/ATE/3088-5088固件说明.docx
+++ b/Platform/MCU/MX1101/ATE/3088-5088固件说明.docx
@@ -93,14 +93,12 @@
             <w:tcW w:w="4261" w:type="dxa"/>
           </w:tcPr>
           <w:p>
-            <w:proofErr w:type="spellStart"/>
             <w:r>
               <w:rPr>
                 <w:rFonts w:hint="eastAsia"/>
               </w:rPr>
               <w:t>Bootloader</w:t>
             </w:r>
-            <w:proofErr w:type="spellEnd"/>
           </w:p>
         </w:tc>
         <w:tc>
@@ -133,7 +131,13 @@
               <w:rPr>
                 <w:rFonts w:hint="eastAsia"/>
               </w:rPr>
-              <w:t>Parameter</w:t>
+              <w:t>Application</w:t>
+            </w:r>
+            <w:r>
+              <w:rPr>
+                <w:rFonts w:hint="eastAsia"/>
+              </w:rPr>
+              <w:t xml:space="preserve"> </w:t>
             </w:r>
           </w:p>
         </w:tc>
@@ -152,7 +156,16 @@
               <w:t>~</w:t>
             </w:r>
             <w:r>
-              <w:t>0x0000BFFF</w:t>
+              <w:t>0x000</w:t>
+            </w:r>
+            <w:r>
+              <w:rPr>
+                <w:rFonts w:hint="eastAsia"/>
+              </w:rPr>
+              <w:t>CA</w:t>
+            </w:r>
+            <w:r>
+              <w:t>FFF</w:t>
             </w:r>
           </w:p>
         </w:tc>
@@ -167,7 +180,7 @@
               <w:rPr>
                 <w:rFonts w:hint="eastAsia"/>
               </w:rPr>
-              <w:t>Extra Parameter</w:t>
+              <w:t xml:space="preserve">ATE </w:t>
             </w:r>
           </w:p>
         </w:tc>
@@ -177,7 +190,16 @@
           </w:tcPr>
           <w:p>
             <w:r>
-              <w:t>0x0000C000</w:t>
+              <w:t>0x000</w:t>
+            </w:r>
+            <w:r>
+              <w:rPr>
+                <w:rFonts w:hint="eastAsia"/>
+              </w:rPr>
+              <w:t>CB</w:t>
+            </w:r>
+            <w:r>
+              <w:t>000</w:t>
             </w:r>
             <w:r>
               <w:rPr>
@@ -186,7 +208,16 @@
               <w:t>~</w:t>
             </w:r>
             <w:r>
-              <w:t>0x0000CFFF</w:t>
+              <w:t>0x00</w:t>
+            </w:r>
+            <w:r>
+              <w:rPr>
+                <w:rFonts w:hint="eastAsia"/>
+              </w:rPr>
+              <w:t>11A</w:t>
+            </w:r>
+            <w:r>
+              <w:t>FFF</w:t>
             </w:r>
           </w:p>
         </w:tc>
@@ -201,7 +232,7 @@
               <w:rPr>
                 <w:rFonts w:hint="eastAsia"/>
               </w:rPr>
-              <w:t>Application</w:t>
+              <w:t>Update</w:t>
             </w:r>
           </w:p>
         </w:tc>
@@ -211,7 +242,16 @@
           </w:tcPr>
           <w:p>
             <w:r>
-              <w:t>0x0000D000</w:t>
+              <w:t>0x00</w:t>
+            </w:r>
+            <w:r>
+              <w:rPr>
+                <w:rFonts w:hint="eastAsia"/>
+              </w:rPr>
+              <w:t>11B</w:t>
+            </w:r>
+            <w:r>
+              <w:t>000</w:t>
             </w:r>
             <w:r>
               <w:rPr>
@@ -220,7 +260,16 @@
               <w:t>~</w:t>
             </w:r>
             <w:r>
-              <w:t>0x000CCFFF</w:t>
+              <w:t>0x00</w:t>
+            </w:r>
+            <w:r>
+              <w:rPr>
+                <w:rFonts w:hint="eastAsia"/>
+              </w:rPr>
+              <w:t>1DA</w:t>
+            </w:r>
+            <w:r>
+              <w:t>FFF</w:t>
             </w:r>
           </w:p>
         </w:tc>
@@ -235,7 +284,7 @@
               <w:rPr>
                 <w:rFonts w:hint="eastAsia"/>
               </w:rPr>
-              <w:t>Update</w:t>
+              <w:t>Parameter</w:t>
             </w:r>
           </w:p>
         </w:tc>
@@ -245,7 +294,16 @@
           </w:tcPr>
           <w:p>
             <w:r>
-              <w:t>0x000CD000</w:t>
+              <w:t>0x00</w:t>
+            </w:r>
+            <w:r>
+              <w:rPr>
+                <w:rFonts w:hint="eastAsia"/>
+              </w:rPr>
+              <w:t>1DB</w:t>
+            </w:r>
+            <w:r>
+              <w:t>000</w:t>
             </w:r>
             <w:r>
               <w:rPr>
@@ -254,7 +312,16 @@
               <w:t>~</w:t>
             </w:r>
             <w:r>
-              <w:t>0x0018CFFF</w:t>
+              <w:t>0x001</w:t>
+            </w:r>
+            <w:r>
+              <w:rPr>
+                <w:rFonts w:hint="eastAsia"/>
+              </w:rPr>
+              <w:t>DB</w:t>
+            </w:r>
+            <w:r>
+              <w:t>FFF</w:t>
             </w:r>
           </w:p>
         </w:tc>
@@ -269,7 +336,7 @@
               <w:rPr>
                 <w:rFonts w:hint="eastAsia"/>
               </w:rPr>
-              <w:t>ATE</w:t>
+              <w:t>Extra Parameter</w:t>
             </w:r>
           </w:p>
         </w:tc>
@@ -279,7 +346,16 @@
           </w:tcPr>
           <w:p>
             <w:r>
-              <w:t>0x0018D000</w:t>
+              <w:t>0x001</w:t>
+            </w:r>
+            <w:r>
+              <w:rPr>
+                <w:rFonts w:hint="eastAsia"/>
+              </w:rPr>
+              <w:t>DC</w:t>
+            </w:r>
+            <w:r>
+              <w:t>000</w:t>
             </w:r>
             <w:r>
               <w:rPr>
@@ -294,7 +370,15 @@
               <w:rPr>
                 <w:rFonts w:hint="eastAsia"/>
               </w:rPr>
-              <w:t>FFFFF</w:t>
+              <w:t>DC</w:t>
+            </w:r>
+            <w:bookmarkStart w:id="0" w:name="_GoBack"/>
+            <w:bookmarkEnd w:id="0"/>
+            <w:r>
+              <w:rPr>
+                <w:rFonts w:hint="eastAsia"/>
+              </w:rPr>
+              <w:t>FFF</w:t>
             </w:r>
           </w:p>
         </w:tc>
@@ -305,14 +389,12 @@
       <w:pPr>
         <w:pStyle w:val="1"/>
       </w:pPr>
-      <w:proofErr w:type="spellStart"/>
       <w:r>
         <w:rPr>
           <w:rFonts w:hint="eastAsia"/>
         </w:rPr>
         <w:t>Bootloader</w:t>
       </w:r>
-      <w:proofErr w:type="spellEnd"/>
     </w:p>
     <w:p>
       <w:r>
@@ -327,28 +409,24 @@
         </w:rPr>
         <w:t>的</w:t>
       </w:r>
-      <w:proofErr w:type="spellStart"/>
       <w:r>
         <w:rPr>
           <w:rFonts w:hint="eastAsia"/>
         </w:rPr>
         <w:t>Bootloader</w:t>
       </w:r>
-      <w:proofErr w:type="spellEnd"/>
       <w:r>
         <w:rPr>
           <w:rFonts w:hint="eastAsia"/>
         </w:rPr>
         <w:t>用于负责控制程序的启动跳转，程序的升级等功能。</w:t>
       </w:r>
-      <w:proofErr w:type="spellStart"/>
       <w:r>
         <w:rPr>
           <w:rFonts w:hint="eastAsia"/>
         </w:rPr>
         <w:t>Bootloader</w:t>
       </w:r>
-      <w:proofErr w:type="spellEnd"/>
       <w:r>
         <w:rPr>
           <w:rFonts w:hint="eastAsia"/>
@@ -545,14 +623,12 @@
             <w:tcW w:w="2131" w:type="dxa"/>
           </w:tcPr>
           <w:p>
-            <w:proofErr w:type="spellStart"/>
             <w:r>
               <w:rPr>
                 <w:rFonts w:hint="eastAsia"/>
               </w:rPr>
               <w:t>Bootloader</w:t>
             </w:r>
-            <w:proofErr w:type="spellEnd"/>
             <w:r>
               <w:rPr>
                 <w:rFonts w:hint="eastAsia"/>
@@ -668,16 +744,8 @@
               <w:rPr>
                 <w:rFonts w:hint="eastAsia"/>
               </w:rPr>
-              <w:t>用户模式的</w:t>
-            </w:r>
-            <w:proofErr w:type="gramStart"/>
-            <w:r>
-              <w:rPr>
-                <w:rFonts w:hint="eastAsia"/>
-              </w:rPr>
-              <w:t>产测模式</w:t>
-            </w:r>
-            <w:proofErr w:type="gramEnd"/>
+              <w:t>用户模式的产测模式</w:t>
+            </w:r>
           </w:p>
         </w:tc>
       </w:tr>
@@ -733,16 +801,8 @@
         <w:rPr>
           <w:rFonts w:hint="eastAsia"/>
         </w:rPr>
-        <w:t>用户模式下</w:t>
-      </w:r>
-      <w:proofErr w:type="gramStart"/>
-      <w:r>
-        <w:rPr>
-          <w:rFonts w:hint="eastAsia"/>
-        </w:rPr>
-        <w:t>的产测模式</w:t>
-      </w:r>
-      <w:proofErr w:type="gramEnd"/>
+        <w:t>用户模式下的产测模式</w:t>
+      </w:r>
     </w:p>
     <w:p>
       <w:r>
@@ -755,21 +815,7 @@
         <w:rPr>
           <w:rFonts w:hint="eastAsia"/>
         </w:rPr>
-        <w:t>这个</w:t>
-      </w:r>
-      <w:proofErr w:type="gramStart"/>
-      <w:r>
-        <w:rPr>
-          <w:rFonts w:hint="eastAsia"/>
-        </w:rPr>
-        <w:t>产测模式</w:t>
-      </w:r>
-      <w:proofErr w:type="gramEnd"/>
-      <w:r>
-        <w:rPr>
-          <w:rFonts w:hint="eastAsia"/>
-        </w:rPr>
-        <w:t>是集成在用户程序中的，但是具有如下标准的程序功能：</w:t>
+        <w:t>这个产测模式是集成在用户程序中的，但是具有如下标准的程序功能：</w:t>
       </w:r>
     </w:p>
     <w:p>
@@ -781,19 +827,11 @@
         </w:numPr>
         <w:ind w:firstLineChars="0"/>
       </w:pPr>
-      <w:proofErr w:type="gramStart"/>
-      <w:r>
-        <w:rPr>
-          <w:rFonts w:hint="eastAsia"/>
-        </w:rPr>
-        <w:t>产测串口</w:t>
-      </w:r>
-      <w:proofErr w:type="gramEnd"/>
-      <w:r>
-        <w:rPr>
-          <w:rFonts w:hint="eastAsia"/>
-        </w:rPr>
-        <w:t>输入输出</w:t>
+      <w:r>
+        <w:rPr>
+          <w:rFonts w:hint="eastAsia"/>
+        </w:rPr>
+        <w:t>产测串口输入输出</w:t>
       </w:r>
       <w:r>
         <w:rPr>
@@ -883,19 +921,11 @@
         </w:numPr>
         <w:ind w:firstLineChars="0"/>
       </w:pPr>
-      <w:proofErr w:type="gramStart"/>
-      <w:r>
-        <w:rPr>
-          <w:rFonts w:hint="eastAsia"/>
-        </w:rPr>
-        <w:t>产测模式</w:t>
-      </w:r>
-      <w:proofErr w:type="gramEnd"/>
-      <w:r>
-        <w:rPr>
-          <w:rFonts w:hint="eastAsia"/>
-        </w:rPr>
-        <w:t>必须输出用户程序的版本号，</w:t>
+      <w:r>
+        <w:rPr>
+          <w:rFonts w:hint="eastAsia"/>
+        </w:rPr>
+        <w:t>产测模式必须输出用户程序的版本号，</w:t>
       </w:r>
       <w:r>
         <w:rPr>
@@ -907,21 +937,7 @@
         <w:rPr>
           <w:rFonts w:hint="eastAsia"/>
         </w:rPr>
-        <w:t>地址等信息，</w:t>
-      </w:r>
-      <w:proofErr w:type="gramStart"/>
-      <w:r>
-        <w:rPr>
-          <w:rFonts w:hint="eastAsia"/>
-        </w:rPr>
-        <w:t>且启动</w:t>
-      </w:r>
-      <w:proofErr w:type="gramEnd"/>
-      <w:r>
-        <w:rPr>
-          <w:rFonts w:hint="eastAsia"/>
-        </w:rPr>
-        <w:t>以后自动扫描</w:t>
+        <w:t>地址等信息，且启动以后自动扫描</w:t>
       </w:r>
       <w:r>
         <w:rPr>
@@ -952,33 +968,11 @@
         <w:lastRenderedPageBreak/>
         <w:t>用户通过串口输入命令：</w:t>
       </w:r>
-      <w:proofErr w:type="spellStart"/>
-      <w:r>
-        <w:rPr>
-          <w:rFonts w:hint="eastAsia"/>
-        </w:rPr>
-        <w:t>ssid</w:t>
-      </w:r>
-      <w:proofErr w:type="spellEnd"/>
-      <w:r>
-        <w:rPr>
-          <w:rFonts w:hint="eastAsia"/>
-        </w:rPr>
-        <w:t xml:space="preserve"> &lt;</w:t>
-      </w:r>
-      <w:proofErr w:type="spellStart"/>
-      <w:r>
-        <w:rPr>
-          <w:rFonts w:hint="eastAsia"/>
-        </w:rPr>
-        <w:t>ssid</w:t>
-      </w:r>
-      <w:proofErr w:type="spellEnd"/>
-      <w:r>
-        <w:rPr>
-          <w:rFonts w:hint="eastAsia"/>
-        </w:rPr>
-        <w:t>&gt;</w:t>
+      <w:r>
+        <w:rPr>
+          <w:rFonts w:hint="eastAsia"/>
+        </w:rPr>
+        <w:t>ssid &lt;ssid&gt;</w:t>
       </w:r>
       <w:r>
         <w:rPr>
@@ -1044,19 +1038,11 @@
       <w:pPr>
         <w:ind w:left="420" w:firstLine="420"/>
       </w:pPr>
-      <w:proofErr w:type="gramStart"/>
-      <w:r>
-        <w:rPr>
-          <w:rFonts w:hint="eastAsia"/>
-        </w:rPr>
-        <w:t>产测模式</w:t>
-      </w:r>
-      <w:proofErr w:type="gramEnd"/>
-      <w:r>
-        <w:rPr>
-          <w:rFonts w:hint="eastAsia"/>
-        </w:rPr>
-        <w:t>是必须实现</w:t>
+      <w:r>
+        <w:rPr>
+          <w:rFonts w:hint="eastAsia"/>
+        </w:rPr>
+        <w:t>产测模式是必须实现</w:t>
       </w:r>
       <w:r>
         <w:rPr>
@@ -1080,35 +1066,7 @@
         <w:rPr>
           <w:rFonts w:hint="eastAsia"/>
         </w:rPr>
-        <w:t>他们需要</w:t>
-      </w:r>
-      <w:proofErr w:type="gramStart"/>
-      <w:r>
-        <w:rPr>
-          <w:rFonts w:hint="eastAsia"/>
-        </w:rPr>
-        <w:t>根据产测的</w:t>
-      </w:r>
-      <w:proofErr w:type="gramEnd"/>
-      <w:r>
-        <w:rPr>
-          <w:rFonts w:hint="eastAsia"/>
-        </w:rPr>
-        <w:t>输出来判断模块的程序</w:t>
-      </w:r>
-      <w:proofErr w:type="gramStart"/>
-      <w:r>
-        <w:rPr>
-          <w:rFonts w:hint="eastAsia"/>
-        </w:rPr>
-        <w:t>是否烧写正确</w:t>
-      </w:r>
-      <w:proofErr w:type="gramEnd"/>
-      <w:r>
-        <w:rPr>
-          <w:rFonts w:hint="eastAsia"/>
-        </w:rPr>
-        <w:t>，</w:t>
+        <w:t>他们需要根据产测的输出来判断模块的程序是否烧写正确，</w:t>
       </w:r>
       <w:r>
         <w:rPr>
@@ -1120,21 +1078,7 @@
         <w:rPr>
           <w:rFonts w:hint="eastAsia"/>
         </w:rPr>
-        <w:t>地址</w:t>
-      </w:r>
-      <w:proofErr w:type="gramStart"/>
-      <w:r>
-        <w:rPr>
-          <w:rFonts w:hint="eastAsia"/>
-        </w:rPr>
-        <w:t>是否烧写正确</w:t>
-      </w:r>
-      <w:proofErr w:type="gramEnd"/>
-      <w:r>
-        <w:rPr>
-          <w:rFonts w:hint="eastAsia"/>
-        </w:rPr>
-        <w:t>，</w:t>
+        <w:t>地址是否烧写正确，</w:t>
       </w:r>
       <w:r>
         <w:rPr>
@@ -1318,14 +1262,12 @@
         </w:rPr>
         <w:t>把用户固件名称修改为</w:t>
       </w:r>
-      <w:proofErr w:type="spellStart"/>
       <w:r>
         <w:rPr>
           <w:rFonts w:hint="eastAsia"/>
         </w:rPr>
         <w:t>app.bin</w:t>
       </w:r>
-      <w:proofErr w:type="spellEnd"/>
       <w:r>
         <w:rPr>
           <w:rFonts w:hint="eastAsia"/>
@@ -1344,14 +1286,12 @@
         </w:rPr>
         <w:t>固件命名为</w:t>
       </w:r>
-      <w:proofErr w:type="spellStart"/>
       <w:r>
         <w:rPr>
           <w:rFonts w:hint="eastAsia"/>
         </w:rPr>
         <w:t>ate.bin</w:t>
       </w:r>
-      <w:proofErr w:type="spellEnd"/>
       <w:r>
         <w:rPr>
           <w:rFonts w:hint="eastAsia"/>
@@ -1367,27 +1307,11 @@
         </w:rPr>
         <w:t>，生成</w:t>
       </w:r>
-      <w:proofErr w:type="spellStart"/>
-      <w:r>
-        <w:rPr>
-          <w:rFonts w:hint="eastAsia"/>
-        </w:rPr>
-        <w:t>app_ate.</w:t>
-      </w:r>
-      <w:proofErr w:type="gramStart"/>
-      <w:r>
-        <w:rPr>
-          <w:rFonts w:hint="eastAsia"/>
-        </w:rPr>
-        <w:t>bin</w:t>
-      </w:r>
-      <w:proofErr w:type="spellEnd"/>
-      <w:proofErr w:type="gramEnd"/>
-      <w:r>
-        <w:rPr>
-          <w:rFonts w:hint="eastAsia"/>
-        </w:rPr>
-        <w:t>.</w:t>
+      <w:r>
+        <w:rPr>
+          <w:rFonts w:hint="eastAsia"/>
+        </w:rPr>
+        <w:t>app_ate.bin.</w:t>
       </w:r>
     </w:p>
     <w:p>
@@ -1414,14 +1338,12 @@
         </w:rPr>
         <w:t>合并</w:t>
       </w:r>
-      <w:proofErr w:type="spellStart"/>
       <w:r>
         <w:rPr>
           <w:rFonts w:hint="eastAsia"/>
         </w:rPr>
         <w:t>Bootloader</w:t>
       </w:r>
-      <w:proofErr w:type="spellEnd"/>
       <w:r>
         <w:rPr>
           <w:rFonts w:hint="eastAsia"/>
@@ -1526,8 +1448,6 @@
           </wp:inline>
         </w:drawing>
       </w:r>
-      <w:bookmarkStart w:id="0" w:name="_GoBack"/>
-      <w:bookmarkEnd w:id="0"/>
     </w:p>
     <w:p>
       <w:pPr>
@@ -1660,14 +1580,12 @@
         </w:rPr>
         <w:t>，选择文件</w:t>
       </w:r>
-      <w:proofErr w:type="spellStart"/>
       <w:r>
         <w:rPr>
           <w:rFonts w:hint="eastAsia"/>
         </w:rPr>
         <w:t>Bootloader.bin</w:t>
       </w:r>
-      <w:proofErr w:type="spellEnd"/>
       <w:r>
         <w:rPr>
           <w:rFonts w:hint="eastAsia"/>
@@ -1710,14 +1628,12 @@
         </w:rPr>
         <w:t>，选择文件</w:t>
       </w:r>
-      <w:proofErr w:type="spellStart"/>
       <w:r>
         <w:rPr>
           <w:rFonts w:hint="eastAsia"/>
         </w:rPr>
         <w:t>app_ate.bin</w:t>
       </w:r>
-      <w:proofErr w:type="spellEnd"/>
       <w:r>
         <w:rPr>
           <w:rFonts w:hint="eastAsia"/>

</xml_diff>